<commit_message>
update classif + rapport
</commit_message>
<xml_diff>
--- a/Rapport.docx
+++ b/Rapport.docx
@@ -14,7 +14,7 @@
       </w:sdtPr>
       <w:sdtEndPr>
         <w:rPr>
-          <w:rStyle w:val="Heading1Char"/>
+          <w:rStyle w:val="Titre1Car"/>
           <w:rFonts w:eastAsiaTheme="majorEastAsia" w:cstheme="majorBidi"/>
           <w:b/>
           <w:sz w:val="52"/>
@@ -78,7 +78,7 @@
                   </w:tcPr>
                   <w:p>
                     <w:pPr>
-                      <w:pStyle w:val="NoSpacing"/>
+                      <w:pStyle w:val="Sansinterligne"/>
                       <w:rPr>
                         <w:rFonts w:ascii="Times New Roman" w:hAnsi="Times New Roman" w:cs="Times New Roman"/>
                         <w:color w:val="2F5496" w:themeColor="accent1" w:themeShade="BF"/>
@@ -142,7 +142,7 @@
                 <w:sdtContent>
                   <w:p>
                     <w:pPr>
-                      <w:pStyle w:val="NoSpacing"/>
+                      <w:pStyle w:val="Sansinterligne"/>
                       <w:spacing w:line="216" w:lineRule="auto"/>
                       <w:rPr>
                         <w:rFonts w:ascii="Times New Roman" w:eastAsiaTheme="majorEastAsia" w:hAnsi="Times New Roman" w:cs="Times New Roman"/>
@@ -196,7 +196,7 @@
                   </w:tcPr>
                   <w:p>
                     <w:pPr>
-                      <w:pStyle w:val="NoSpacing"/>
+                      <w:pStyle w:val="Sansinterligne"/>
                       <w:rPr>
                         <w:rFonts w:ascii="Times New Roman" w:hAnsi="Times New Roman" w:cs="Times New Roman"/>
                         <w:color w:val="2F5496" w:themeColor="accent1" w:themeShade="BF"/>
@@ -221,7 +221,7 @@
         <w:p>
           <w:pPr>
             <w:rPr>
-              <w:rStyle w:val="Heading1Char"/>
+              <w:rStyle w:val="Titre1Car"/>
               <w:rFonts w:cs="Times New Roman"/>
               <w:sz w:val="52"/>
               <w:szCs w:val="52"/>
@@ -232,7 +232,7 @@
         <w:p>
           <w:pPr>
             <w:rPr>
-              <w:rStyle w:val="Heading1Char"/>
+              <w:rStyle w:val="Titre1Car"/>
               <w:rFonts w:cs="Times New Roman"/>
               <w:sz w:val="52"/>
               <w:szCs w:val="52"/>
@@ -243,7 +243,7 @@
         <w:p>
           <w:pPr>
             <w:rPr>
-              <w:rStyle w:val="Heading1Char"/>
+              <w:rStyle w:val="Titre1Car"/>
               <w:rFonts w:cs="Times New Roman"/>
               <w:sz w:val="52"/>
               <w:szCs w:val="52"/>
@@ -254,7 +254,7 @@
         <w:p>
           <w:pPr>
             <w:rPr>
-              <w:rStyle w:val="Heading1Char"/>
+              <w:rStyle w:val="Titre1Car"/>
               <w:rFonts w:cs="Times New Roman"/>
               <w:sz w:val="52"/>
               <w:szCs w:val="52"/>
@@ -265,7 +265,7 @@
         <w:p>
           <w:pPr>
             <w:rPr>
-              <w:rStyle w:val="Heading1Char"/>
+              <w:rStyle w:val="Titre1Car"/>
               <w:rFonts w:cs="Times New Roman"/>
               <w:sz w:val="52"/>
               <w:szCs w:val="52"/>
@@ -276,7 +276,7 @@
         <w:p>
           <w:pPr>
             <w:rPr>
-              <w:rStyle w:val="Heading1Char"/>
+              <w:rStyle w:val="Titre1Car"/>
               <w:rFonts w:cs="Times New Roman"/>
               <w:sz w:val="52"/>
               <w:szCs w:val="52"/>
@@ -287,7 +287,7 @@
         <w:p>
           <w:pPr>
             <w:rPr>
-              <w:rStyle w:val="Heading1Char"/>
+              <w:rStyle w:val="Titre1Car"/>
               <w:rFonts w:cs="Times New Roman"/>
               <w:sz w:val="52"/>
               <w:szCs w:val="52"/>
@@ -320,7 +320,7 @@
               </w:tcPr>
               <w:p>
                 <w:pPr>
-                  <w:pStyle w:val="NoSpacing"/>
+                  <w:pStyle w:val="Sansinterligne"/>
                   <w:rPr>
                     <w:rFonts w:ascii="Times New Roman" w:hAnsi="Times New Roman" w:cs="Times New Roman"/>
                     <w:color w:val="4472C4" w:themeColor="accent1"/>
@@ -340,7 +340,7 @@
               </w:p>
               <w:p>
                 <w:pPr>
-                  <w:pStyle w:val="NoSpacing"/>
+                  <w:pStyle w:val="Sansinterligne"/>
                   <w:numPr>
                     <w:ilvl w:val="0"/>
                     <w:numId w:val="3"/>
@@ -364,7 +364,7 @@
               </w:p>
               <w:p>
                 <w:pPr>
-                  <w:pStyle w:val="NoSpacing"/>
+                  <w:pStyle w:val="Sansinterligne"/>
                   <w:numPr>
                     <w:ilvl w:val="0"/>
                     <w:numId w:val="3"/>
@@ -376,7 +376,6 @@
                     <w:szCs w:val="28"/>
                   </w:rPr>
                 </w:pPr>
-                <w:proofErr w:type="spellStart"/>
                 <w:r>
                   <w:rPr>
                     <w:rFonts w:ascii="Times New Roman" w:hAnsi="Times New Roman" w:cs="Times New Roman"/>
@@ -384,33 +383,12 @@
                     <w:sz w:val="28"/>
                     <w:szCs w:val="28"/>
                   </w:rPr>
-                  <w:t>Sennoun</w:t>
+                  <w:t>Sennoun Merouane</w:t>
                 </w:r>
-                <w:proofErr w:type="spellEnd"/>
-                <w:r>
-                  <w:rPr>
-                    <w:rFonts w:ascii="Times New Roman" w:hAnsi="Times New Roman" w:cs="Times New Roman"/>
-                    <w:color w:val="4472C4" w:themeColor="accent1"/>
-                    <w:sz w:val="28"/>
-                    <w:szCs w:val="28"/>
-                  </w:rPr>
-                  <w:t xml:space="preserve"> </w:t>
-                </w:r>
-                <w:proofErr w:type="spellStart"/>
-                <w:r>
-                  <w:rPr>
-                    <w:rFonts w:ascii="Times New Roman" w:hAnsi="Times New Roman" w:cs="Times New Roman"/>
-                    <w:color w:val="4472C4" w:themeColor="accent1"/>
-                    <w:sz w:val="28"/>
-                    <w:szCs w:val="28"/>
-                  </w:rPr>
-                  <w:t>Merouane</w:t>
-                </w:r>
-                <w:proofErr w:type="spellEnd"/>
               </w:p>
               <w:p>
                 <w:pPr>
-                  <w:pStyle w:val="NoSpacing"/>
+                  <w:pStyle w:val="Sansinterligne"/>
                   <w:numPr>
                     <w:ilvl w:val="0"/>
                     <w:numId w:val="3"/>
@@ -445,7 +423,7 @@
               </w:p>
               <w:p>
                 <w:pPr>
-                  <w:pStyle w:val="NoSpacing"/>
+                  <w:pStyle w:val="Sansinterligne"/>
                   <w:numPr>
                     <w:ilvl w:val="0"/>
                     <w:numId w:val="3"/>
@@ -491,7 +469,7 @@
               </w:p>
               <w:p>
                 <w:pPr>
-                  <w:pStyle w:val="NoSpacing"/>
+                  <w:pStyle w:val="Sansinterligne"/>
                   <w:numPr>
                     <w:ilvl w:val="0"/>
                     <w:numId w:val="3"/>
@@ -548,7 +526,7 @@
         <w:p>
           <w:pPr>
             <w:rPr>
-              <w:rStyle w:val="Heading1Char"/>
+              <w:rStyle w:val="Titre1Car"/>
               <w:rFonts w:cs="Times New Roman"/>
               <w:sz w:val="52"/>
               <w:szCs w:val="52"/>
@@ -559,7 +537,7 @@
         <w:p>
           <w:pPr>
             <w:rPr>
-              <w:rStyle w:val="Heading1Char"/>
+              <w:rStyle w:val="Titre1Car"/>
               <w:rFonts w:cs="Times New Roman"/>
               <w:sz w:val="52"/>
               <w:szCs w:val="52"/>
@@ -570,7 +548,7 @@
         <w:p>
           <w:pPr>
             <w:rPr>
-              <w:rStyle w:val="Heading1Char"/>
+              <w:rStyle w:val="Titre1Car"/>
               <w:rFonts w:cs="Times New Roman"/>
               <w:sz w:val="52"/>
               <w:szCs w:val="52"/>
@@ -581,7 +559,7 @@
         <w:p>
           <w:pPr>
             <w:rPr>
-              <w:rStyle w:val="Heading1Char"/>
+              <w:rStyle w:val="Titre1Car"/>
               <w:rFonts w:cs="Times New Roman"/>
               <w:sz w:val="52"/>
               <w:szCs w:val="52"/>
@@ -592,7 +570,7 @@
         <w:p>
           <w:pPr>
             <w:rPr>
-              <w:rStyle w:val="Heading1Char"/>
+              <w:rStyle w:val="Titre1Car"/>
               <w:rFonts w:cs="Times New Roman"/>
               <w:sz w:val="52"/>
               <w:szCs w:val="52"/>
@@ -647,7 +625,7 @@
       <w:sdtContent>
         <w:p>
           <w:pPr>
-            <w:pStyle w:val="TOCHeading"/>
+            <w:pStyle w:val="En-ttedetabledesmatires"/>
             <w:jc w:val="center"/>
             <w:rPr>
               <w:rFonts w:cs="Times New Roman"/>
@@ -670,7 +648,7 @@
         </w:p>
         <w:p>
           <w:pPr>
-            <w:pStyle w:val="TOC1"/>
+            <w:pStyle w:val="TM1"/>
             <w:rPr>
               <w:rFonts w:asciiTheme="minorHAnsi" w:eastAsiaTheme="minorEastAsia" w:hAnsiTheme="minorHAnsi" w:cstheme="minorBidi"/>
               <w:sz w:val="22"/>
@@ -696,7 +674,7 @@
           <w:hyperlink w:anchor="_Toc96428188" w:history="1">
             <w:r>
               <w:rPr>
-                <w:rStyle w:val="Hyperlink"/>
+                <w:rStyle w:val="Lienhypertexte"/>
               </w:rPr>
               <w:t>1.</w:t>
             </w:r>
@@ -711,7 +689,7 @@
             </w:r>
             <w:r>
               <w:rPr>
-                <w:rStyle w:val="Hyperlink"/>
+                <w:rStyle w:val="Lienhypertexte"/>
               </w:rPr>
               <w:t>Introduction</w:t>
             </w:r>
@@ -760,7 +738,7 @@
         </w:p>
         <w:p>
           <w:pPr>
-            <w:pStyle w:val="TOC1"/>
+            <w:pStyle w:val="TM1"/>
             <w:rPr>
               <w:rFonts w:asciiTheme="minorHAnsi" w:eastAsiaTheme="minorEastAsia" w:hAnsiTheme="minorHAnsi" w:cstheme="minorBidi"/>
               <w:sz w:val="22"/>
@@ -771,7 +749,7 @@
           <w:hyperlink w:anchor="_Toc96428189" w:history="1">
             <w:r>
               <w:rPr>
-                <w:rStyle w:val="Hyperlink"/>
+                <w:rStyle w:val="Lienhypertexte"/>
               </w:rPr>
               <w:t>2.</w:t>
             </w:r>
@@ -786,7 +764,7 @@
             </w:r>
             <w:r>
               <w:rPr>
-                <w:rStyle w:val="Hyperlink"/>
+                <w:rStyle w:val="Lienhypertexte"/>
               </w:rPr>
               <w:t>Project Descriptions</w:t>
             </w:r>
@@ -835,7 +813,7 @@
         </w:p>
         <w:p>
           <w:pPr>
-            <w:pStyle w:val="TOC2"/>
+            <w:pStyle w:val="TM2"/>
             <w:tabs>
               <w:tab w:val="left" w:pos="880"/>
               <w:tab w:val="right" w:leader="dot" w:pos="9062"/>
@@ -849,7 +827,7 @@
           <w:hyperlink w:anchor="_Toc96428190" w:history="1">
             <w:r>
               <w:rPr>
-                <w:rStyle w:val="Hyperlink"/>
+                <w:rStyle w:val="Lienhypertexte"/>
                 <w:rFonts w:cs="Times New Roman"/>
                 <w:noProof/>
                 <w:lang w:val="en-US"/>
@@ -866,7 +844,7 @@
             </w:r>
             <w:r>
               <w:rPr>
-                <w:rStyle w:val="Hyperlink"/>
+                <w:rStyle w:val="Lienhypertexte"/>
                 <w:rFonts w:cs="Times New Roman"/>
                 <w:noProof/>
                 <w:lang w:val="en-US"/>
@@ -925,7 +903,7 @@
         </w:p>
         <w:p>
           <w:pPr>
-            <w:pStyle w:val="TOC2"/>
+            <w:pStyle w:val="TM2"/>
             <w:tabs>
               <w:tab w:val="left" w:pos="880"/>
               <w:tab w:val="right" w:leader="dot" w:pos="9062"/>
@@ -939,7 +917,7 @@
           <w:hyperlink w:anchor="_Toc96428191" w:history="1">
             <w:r>
               <w:rPr>
-                <w:rStyle w:val="Hyperlink"/>
+                <w:rStyle w:val="Lienhypertexte"/>
                 <w:rFonts w:cs="Times New Roman"/>
                 <w:noProof/>
               </w:rPr>
@@ -955,7 +933,7 @@
             </w:r>
             <w:r>
               <w:rPr>
-                <w:rStyle w:val="Hyperlink"/>
+                <w:rStyle w:val="Lienhypertexte"/>
                 <w:rFonts w:cs="Times New Roman"/>
                 <w:noProof/>
               </w:rPr>
@@ -1013,7 +991,7 @@
         </w:p>
         <w:p>
           <w:pPr>
-            <w:pStyle w:val="TOC1"/>
+            <w:pStyle w:val="TM1"/>
             <w:rPr>
               <w:rFonts w:asciiTheme="minorHAnsi" w:eastAsiaTheme="minorEastAsia" w:hAnsiTheme="minorHAnsi" w:cstheme="minorBidi"/>
               <w:sz w:val="22"/>
@@ -1024,7 +1002,7 @@
           <w:hyperlink w:anchor="_Toc96428192" w:history="1">
             <w:r>
               <w:rPr>
-                <w:rStyle w:val="Hyperlink"/>
+                <w:rStyle w:val="Lienhypertexte"/>
               </w:rPr>
               <w:t>3.</w:t>
             </w:r>
@@ -1039,7 +1017,7 @@
             </w:r>
             <w:r>
               <w:rPr>
-                <w:rStyle w:val="Hyperlink"/>
+                <w:rStyle w:val="Lienhypertexte"/>
               </w:rPr>
               <w:t>Real Estate Valuation</w:t>
             </w:r>
@@ -1088,7 +1066,7 @@
         </w:p>
         <w:p>
           <w:pPr>
-            <w:pStyle w:val="TOC2"/>
+            <w:pStyle w:val="TM2"/>
             <w:tabs>
               <w:tab w:val="left" w:pos="880"/>
               <w:tab w:val="right" w:leader="dot" w:pos="9062"/>
@@ -1102,7 +1080,7 @@
           <w:hyperlink w:anchor="_Toc96428193" w:history="1">
             <w:r>
               <w:rPr>
-                <w:rStyle w:val="Hyperlink"/>
+                <w:rStyle w:val="Lienhypertexte"/>
                 <w:rFonts w:cs="Times New Roman"/>
                 <w:noProof/>
                 <w:lang w:val="en-US"/>
@@ -1119,7 +1097,7 @@
             </w:r>
             <w:r>
               <w:rPr>
-                <w:rStyle w:val="Hyperlink"/>
+                <w:rStyle w:val="Lienhypertexte"/>
                 <w:rFonts w:cs="Times New Roman"/>
                 <w:noProof/>
                 <w:lang w:val="en-US"/>
@@ -1178,7 +1156,7 @@
         </w:p>
         <w:p>
           <w:pPr>
-            <w:pStyle w:val="TOC2"/>
+            <w:pStyle w:val="TM2"/>
             <w:tabs>
               <w:tab w:val="left" w:pos="880"/>
               <w:tab w:val="right" w:leader="dot" w:pos="9062"/>
@@ -1192,7 +1170,7 @@
           <w:hyperlink w:anchor="_Toc96428194" w:history="1">
             <w:r>
               <w:rPr>
-                <w:rStyle w:val="Hyperlink"/>
+                <w:rStyle w:val="Lienhypertexte"/>
                 <w:rFonts w:cs="Times New Roman"/>
                 <w:noProof/>
                 <w:lang w:val="en-US"/>
@@ -1209,7 +1187,7 @@
             </w:r>
             <w:r>
               <w:rPr>
-                <w:rStyle w:val="Hyperlink"/>
+                <w:rStyle w:val="Lienhypertexte"/>
                 <w:rFonts w:cs="Times New Roman"/>
                 <w:noProof/>
                 <w:lang w:val="en-US"/>
@@ -1268,7 +1246,7 @@
         </w:p>
         <w:p>
           <w:pPr>
-            <w:pStyle w:val="TOC2"/>
+            <w:pStyle w:val="TM2"/>
             <w:tabs>
               <w:tab w:val="left" w:pos="880"/>
               <w:tab w:val="right" w:leader="dot" w:pos="9062"/>
@@ -1282,7 +1260,7 @@
           <w:hyperlink w:anchor="_Toc96428195" w:history="1">
             <w:r>
               <w:rPr>
-                <w:rStyle w:val="Hyperlink"/>
+                <w:rStyle w:val="Lienhypertexte"/>
                 <w:rFonts w:cs="Times New Roman"/>
                 <w:noProof/>
                 <w:lang w:val="en-US"/>
@@ -1299,7 +1277,7 @@
             </w:r>
             <w:r>
               <w:rPr>
-                <w:rStyle w:val="Hyperlink"/>
+                <w:rStyle w:val="Lienhypertexte"/>
                 <w:rFonts w:cs="Times New Roman"/>
                 <w:noProof/>
                 <w:lang w:val="en-US"/>
@@ -1358,7 +1336,7 @@
         </w:p>
         <w:p>
           <w:pPr>
-            <w:pStyle w:val="TOC1"/>
+            <w:pStyle w:val="TM1"/>
             <w:rPr>
               <w:rFonts w:asciiTheme="minorHAnsi" w:eastAsiaTheme="minorEastAsia" w:hAnsiTheme="minorHAnsi" w:cstheme="minorBidi"/>
               <w:sz w:val="22"/>
@@ -1369,7 +1347,7 @@
           <w:hyperlink w:anchor="_Toc96428196" w:history="1">
             <w:r>
               <w:rPr>
-                <w:rStyle w:val="Hyperlink"/>
+                <w:rStyle w:val="Lienhypertexte"/>
               </w:rPr>
               <w:t>4.</w:t>
             </w:r>
@@ -1384,7 +1362,7 @@
             </w:r>
             <w:r>
               <w:rPr>
-                <w:rStyle w:val="Hyperlink"/>
+                <w:rStyle w:val="Lienhypertexte"/>
               </w:rPr>
               <w:t>Immunotherapy Treatment Result</w:t>
             </w:r>
@@ -1433,7 +1411,7 @@
         </w:p>
         <w:p>
           <w:pPr>
-            <w:pStyle w:val="TOC2"/>
+            <w:pStyle w:val="TM2"/>
             <w:tabs>
               <w:tab w:val="left" w:pos="880"/>
               <w:tab w:val="right" w:leader="dot" w:pos="9062"/>
@@ -1447,7 +1425,7 @@
           <w:hyperlink w:anchor="_Toc96428197" w:history="1">
             <w:r>
               <w:rPr>
-                <w:rStyle w:val="Hyperlink"/>
+                <w:rStyle w:val="Lienhypertexte"/>
                 <w:rFonts w:cs="Times New Roman"/>
                 <w:noProof/>
                 <w:lang w:val="en-US"/>
@@ -1464,7 +1442,7 @@
             </w:r>
             <w:r>
               <w:rPr>
-                <w:rStyle w:val="Hyperlink"/>
+                <w:rStyle w:val="Lienhypertexte"/>
                 <w:rFonts w:cs="Times New Roman"/>
                 <w:noProof/>
                 <w:lang w:val="en-US"/>
@@ -1523,7 +1501,7 @@
         </w:p>
         <w:p>
           <w:pPr>
-            <w:pStyle w:val="TOC2"/>
+            <w:pStyle w:val="TM2"/>
             <w:tabs>
               <w:tab w:val="left" w:pos="880"/>
               <w:tab w:val="right" w:leader="dot" w:pos="9062"/>
@@ -1537,7 +1515,7 @@
           <w:hyperlink w:anchor="_Toc96428198" w:history="1">
             <w:r>
               <w:rPr>
-                <w:rStyle w:val="Hyperlink"/>
+                <w:rStyle w:val="Lienhypertexte"/>
                 <w:rFonts w:cs="Times New Roman"/>
                 <w:noProof/>
                 <w:lang w:val="en-US"/>
@@ -1554,7 +1532,7 @@
             </w:r>
             <w:r>
               <w:rPr>
-                <w:rStyle w:val="Hyperlink"/>
+                <w:rStyle w:val="Lienhypertexte"/>
                 <w:rFonts w:cs="Times New Roman"/>
                 <w:noProof/>
                 <w:lang w:val="en-US"/>
@@ -1613,7 +1591,7 @@
         </w:p>
         <w:p>
           <w:pPr>
-            <w:pStyle w:val="TOC3"/>
+            <w:pStyle w:val="TM3"/>
             <w:tabs>
               <w:tab w:val="left" w:pos="1320"/>
               <w:tab w:val="right" w:leader="dot" w:pos="9062"/>
@@ -1627,7 +1605,7 @@
           <w:hyperlink w:anchor="_Toc96428199" w:history="1">
             <w:r>
               <w:rPr>
-                <w:rStyle w:val="Hyperlink"/>
+                <w:rStyle w:val="Lienhypertexte"/>
                 <w:noProof/>
               </w:rPr>
               <w:t>4.2.1</w:t>
@@ -1642,7 +1620,7 @@
             </w:r>
             <w:r>
               <w:rPr>
-                <w:rStyle w:val="Hyperlink"/>
+                <w:rStyle w:val="Lienhypertexte"/>
                 <w:noProof/>
               </w:rPr>
               <w:t>Graphic Representation</w:t>
@@ -1699,7 +1677,7 @@
         </w:p>
         <w:p>
           <w:pPr>
-            <w:pStyle w:val="TOC3"/>
+            <w:pStyle w:val="TM3"/>
             <w:tabs>
               <w:tab w:val="left" w:pos="1320"/>
               <w:tab w:val="right" w:leader="dot" w:pos="9062"/>
@@ -1713,7 +1691,7 @@
           <w:hyperlink w:anchor="_Toc96428200" w:history="1">
             <w:r>
               <w:rPr>
-                <w:rStyle w:val="Hyperlink"/>
+                <w:rStyle w:val="Lienhypertexte"/>
                 <w:noProof/>
               </w:rPr>
               <w:t>4.2.2</w:t>
@@ -1728,7 +1706,7 @@
             </w:r>
             <w:r>
               <w:rPr>
-                <w:rStyle w:val="Hyperlink"/>
+                <w:rStyle w:val="Lienhypertexte"/>
                 <w:noProof/>
               </w:rPr>
               <w:t>Pairwise Correlation of the features</w:t>
@@ -1785,7 +1763,7 @@
         </w:p>
         <w:p>
           <w:pPr>
-            <w:pStyle w:val="TOC3"/>
+            <w:pStyle w:val="TM3"/>
             <w:tabs>
               <w:tab w:val="left" w:pos="1320"/>
               <w:tab w:val="right" w:leader="dot" w:pos="9062"/>
@@ -1799,7 +1777,7 @@
           <w:hyperlink w:anchor="_Toc96428201" w:history="1">
             <w:r>
               <w:rPr>
-                <w:rStyle w:val="Hyperlink"/>
+                <w:rStyle w:val="Lienhypertexte"/>
                 <w:noProof/>
               </w:rPr>
               <w:t>4.2.3</w:t>
@@ -1814,7 +1792,7 @@
             </w:r>
             <w:r>
               <w:rPr>
-                <w:rStyle w:val="Hyperlink"/>
+                <w:rStyle w:val="Lienhypertexte"/>
                 <w:noProof/>
               </w:rPr>
               <w:t>Missing values</w:t>
@@ -1871,7 +1849,7 @@
         </w:p>
         <w:p>
           <w:pPr>
-            <w:pStyle w:val="TOC3"/>
+            <w:pStyle w:val="TM3"/>
             <w:tabs>
               <w:tab w:val="left" w:pos="1320"/>
               <w:tab w:val="right" w:leader="dot" w:pos="9062"/>
@@ -1885,7 +1863,7 @@
           <w:hyperlink w:anchor="_Toc96428202" w:history="1">
             <w:r>
               <w:rPr>
-                <w:rStyle w:val="Hyperlink"/>
+                <w:rStyle w:val="Lienhypertexte"/>
                 <w:noProof/>
               </w:rPr>
               <w:t>4.2.4</w:t>
@@ -1900,7 +1878,7 @@
             </w:r>
             <w:r>
               <w:rPr>
-                <w:rStyle w:val="Hyperlink"/>
+                <w:rStyle w:val="Lienhypertexte"/>
                 <w:noProof/>
               </w:rPr>
               <w:t>Removing Categorical values</w:t>
@@ -1957,7 +1935,7 @@
         </w:p>
         <w:p>
           <w:pPr>
-            <w:pStyle w:val="TOC3"/>
+            <w:pStyle w:val="TM3"/>
             <w:tabs>
               <w:tab w:val="left" w:pos="1320"/>
               <w:tab w:val="right" w:leader="dot" w:pos="9062"/>
@@ -1971,7 +1949,7 @@
           <w:hyperlink w:anchor="_Toc96428203" w:history="1">
             <w:r>
               <w:rPr>
-                <w:rStyle w:val="Hyperlink"/>
+                <w:rStyle w:val="Lienhypertexte"/>
                 <w:noProof/>
               </w:rPr>
               <w:t>4.2.5</w:t>
@@ -1986,7 +1964,7 @@
             </w:r>
             <w:r>
               <w:rPr>
-                <w:rStyle w:val="Hyperlink"/>
+                <w:rStyle w:val="Lienhypertexte"/>
                 <w:noProof/>
               </w:rPr>
               <w:t>Detecting Outliers</w:t>
@@ -2043,7 +2021,7 @@
         </w:p>
         <w:p>
           <w:pPr>
-            <w:pStyle w:val="TOC3"/>
+            <w:pStyle w:val="TM3"/>
             <w:tabs>
               <w:tab w:val="left" w:pos="1320"/>
               <w:tab w:val="right" w:leader="dot" w:pos="9062"/>
@@ -2057,7 +2035,7 @@
           <w:hyperlink w:anchor="_Toc96428204" w:history="1">
             <w:r>
               <w:rPr>
-                <w:rStyle w:val="Hyperlink"/>
+                <w:rStyle w:val="Lienhypertexte"/>
                 <w:noProof/>
               </w:rPr>
               <w:t>4.2.6</w:t>
@@ -2072,7 +2050,7 @@
             </w:r>
             <w:r>
               <w:rPr>
-                <w:rStyle w:val="Hyperlink"/>
+                <w:rStyle w:val="Lienhypertexte"/>
                 <w:noProof/>
               </w:rPr>
               <w:t>Feature scaling</w:t>
@@ -2129,7 +2107,7 @@
         </w:p>
         <w:p>
           <w:pPr>
-            <w:pStyle w:val="TOC2"/>
+            <w:pStyle w:val="TM2"/>
             <w:tabs>
               <w:tab w:val="left" w:pos="880"/>
               <w:tab w:val="right" w:leader="dot" w:pos="9062"/>
@@ -2143,7 +2121,7 @@
           <w:hyperlink w:anchor="_Toc96428205" w:history="1">
             <w:r>
               <w:rPr>
-                <w:rStyle w:val="Hyperlink"/>
+                <w:rStyle w:val="Lienhypertexte"/>
                 <w:rFonts w:cs="Times New Roman"/>
                 <w:noProof/>
                 <w:lang w:val="en-US"/>
@@ -2160,7 +2138,7 @@
             </w:r>
             <w:r>
               <w:rPr>
-                <w:rStyle w:val="Hyperlink"/>
+                <w:rStyle w:val="Lienhypertexte"/>
                 <w:rFonts w:cs="Times New Roman"/>
                 <w:noProof/>
                 <w:lang w:val="en-US"/>
@@ -2219,7 +2197,7 @@
         </w:p>
         <w:p>
           <w:pPr>
-            <w:pStyle w:val="TOC2"/>
+            <w:pStyle w:val="TM2"/>
             <w:tabs>
               <w:tab w:val="left" w:pos="880"/>
               <w:tab w:val="right" w:leader="dot" w:pos="9062"/>
@@ -2233,7 +2211,7 @@
           <w:hyperlink w:anchor="_Toc96428206" w:history="1">
             <w:r>
               <w:rPr>
-                <w:rStyle w:val="Hyperlink"/>
+                <w:rStyle w:val="Lienhypertexte"/>
                 <w:noProof/>
                 <w:lang w:val="en-US"/>
               </w:rPr>
@@ -2249,7 +2227,7 @@
             </w:r>
             <w:r>
               <w:rPr>
-                <w:rStyle w:val="Hyperlink"/>
+                <w:rStyle w:val="Lienhypertexte"/>
                 <w:noProof/>
                 <w:lang w:val="en-US"/>
               </w:rPr>
@@ -2307,7 +2285,7 @@
         </w:p>
         <w:p>
           <w:pPr>
-            <w:pStyle w:val="TOC2"/>
+            <w:pStyle w:val="TM2"/>
             <w:tabs>
               <w:tab w:val="left" w:pos="880"/>
               <w:tab w:val="right" w:leader="dot" w:pos="9062"/>
@@ -2321,7 +2299,7 @@
           <w:hyperlink w:anchor="_Toc96428207" w:history="1">
             <w:r>
               <w:rPr>
-                <w:rStyle w:val="Hyperlink"/>
+                <w:rStyle w:val="Lienhypertexte"/>
                 <w:noProof/>
                 <w:lang w:val="en-US"/>
               </w:rPr>
@@ -2337,7 +2315,7 @@
             </w:r>
             <w:r>
               <w:rPr>
-                <w:rStyle w:val="Hyperlink"/>
+                <w:rStyle w:val="Lienhypertexte"/>
                 <w:noProof/>
                 <w:lang w:val="en-US"/>
               </w:rPr>
@@ -2395,7 +2373,7 @@
         </w:p>
         <w:p>
           <w:pPr>
-            <w:pStyle w:val="TOC2"/>
+            <w:pStyle w:val="TM2"/>
             <w:tabs>
               <w:tab w:val="left" w:pos="880"/>
               <w:tab w:val="right" w:leader="dot" w:pos="9062"/>
@@ -2409,7 +2387,7 @@
           <w:hyperlink w:anchor="_Toc96428208" w:history="1">
             <w:r>
               <w:rPr>
-                <w:rStyle w:val="Hyperlink"/>
+                <w:rStyle w:val="Lienhypertexte"/>
                 <w:noProof/>
                 <w:lang w:val="en-US"/>
               </w:rPr>
@@ -2425,7 +2403,7 @@
             </w:r>
             <w:r>
               <w:rPr>
-                <w:rStyle w:val="Hyperlink"/>
+                <w:rStyle w:val="Lienhypertexte"/>
                 <w:noProof/>
                 <w:lang w:val="en-US"/>
               </w:rPr>
@@ -2483,7 +2461,7 @@
         </w:p>
         <w:p>
           <w:pPr>
-            <w:pStyle w:val="TOC3"/>
+            <w:pStyle w:val="TM3"/>
             <w:tabs>
               <w:tab w:val="left" w:pos="1320"/>
               <w:tab w:val="right" w:leader="dot" w:pos="9062"/>
@@ -2497,7 +2475,7 @@
           <w:hyperlink w:anchor="_Toc96428209" w:history="1">
             <w:r>
               <w:rPr>
-                <w:rStyle w:val="Hyperlink"/>
+                <w:rStyle w:val="Lienhypertexte"/>
                 <w:noProof/>
               </w:rPr>
               <w:t>4.6.1</w:t>
@@ -2512,7 +2490,7 @@
             </w:r>
             <w:r>
               <w:rPr>
-                <w:rStyle w:val="Hyperlink"/>
+                <w:rStyle w:val="Lienhypertexte"/>
                 <w:noProof/>
               </w:rPr>
               <w:t>Train and Test Datasets</w:t>
@@ -2569,7 +2547,7 @@
         </w:p>
         <w:p>
           <w:pPr>
-            <w:pStyle w:val="TOC3"/>
+            <w:pStyle w:val="TM3"/>
             <w:tabs>
               <w:tab w:val="left" w:pos="1320"/>
               <w:tab w:val="right" w:leader="dot" w:pos="9062"/>
@@ -2583,7 +2561,7 @@
           <w:hyperlink w:anchor="_Toc96428210" w:history="1">
             <w:r>
               <w:rPr>
-                <w:rStyle w:val="Hyperlink"/>
+                <w:rStyle w:val="Lienhypertexte"/>
                 <w:noProof/>
               </w:rPr>
               <w:t>4.6.2</w:t>
@@ -2598,7 +2576,7 @@
             </w:r>
             <w:r>
               <w:rPr>
-                <w:rStyle w:val="Hyperlink"/>
+                <w:rStyle w:val="Lienhypertexte"/>
                 <w:noProof/>
               </w:rPr>
               <w:t>Building the Decision Tree</w:t>
@@ -2655,7 +2633,7 @@
         </w:p>
         <w:p>
           <w:pPr>
-            <w:pStyle w:val="TOC3"/>
+            <w:pStyle w:val="TM3"/>
             <w:tabs>
               <w:tab w:val="left" w:pos="1320"/>
               <w:tab w:val="right" w:leader="dot" w:pos="9062"/>
@@ -2669,7 +2647,7 @@
           <w:hyperlink w:anchor="_Toc96428211" w:history="1">
             <w:r>
               <w:rPr>
-                <w:rStyle w:val="Hyperlink"/>
+                <w:rStyle w:val="Lienhypertexte"/>
                 <w:noProof/>
               </w:rPr>
               <w:t>4.6.3</w:t>
@@ -2684,7 +2662,7 @@
             </w:r>
             <w:r>
               <w:rPr>
-                <w:rStyle w:val="Hyperlink"/>
+                <w:rStyle w:val="Lienhypertexte"/>
                 <w:noProof/>
               </w:rPr>
               <w:t>Text representation of the decision tree</w:t>
@@ -2741,7 +2719,7 @@
         </w:p>
         <w:p>
           <w:pPr>
-            <w:pStyle w:val="TOC3"/>
+            <w:pStyle w:val="TM3"/>
             <w:tabs>
               <w:tab w:val="left" w:pos="1320"/>
               <w:tab w:val="right" w:leader="dot" w:pos="9062"/>
@@ -2755,7 +2733,7 @@
           <w:hyperlink w:anchor="_Toc96428212" w:history="1">
             <w:r>
               <w:rPr>
-                <w:rStyle w:val="Hyperlink"/>
+                <w:rStyle w:val="Lienhypertexte"/>
                 <w:noProof/>
               </w:rPr>
               <w:t>4.6.4</w:t>
@@ -2770,7 +2748,7 @@
             </w:r>
             <w:r>
               <w:rPr>
-                <w:rStyle w:val="Hyperlink"/>
+                <w:rStyle w:val="Lienhypertexte"/>
                 <w:noProof/>
               </w:rPr>
               <w:t>Feature importance in the Decision Tree:</w:t>
@@ -2827,7 +2805,7 @@
         </w:p>
         <w:p>
           <w:pPr>
-            <w:pStyle w:val="TOC3"/>
+            <w:pStyle w:val="TM3"/>
             <w:tabs>
               <w:tab w:val="left" w:pos="1320"/>
               <w:tab w:val="right" w:leader="dot" w:pos="9062"/>
@@ -2841,7 +2819,7 @@
           <w:hyperlink w:anchor="_Toc96428213" w:history="1">
             <w:r>
               <w:rPr>
-                <w:rStyle w:val="Hyperlink"/>
+                <w:rStyle w:val="Lienhypertexte"/>
                 <w:noProof/>
               </w:rPr>
               <w:t>4.6.5</w:t>
@@ -2856,7 +2834,7 @@
             </w:r>
             <w:r>
               <w:rPr>
-                <w:rStyle w:val="Hyperlink"/>
+                <w:rStyle w:val="Lienhypertexte"/>
                 <w:noProof/>
               </w:rPr>
               <w:t>Graphic representation:</w:t>
@@ -2955,7 +2933,7 @@
     </w:p>
     <w:p>
       <w:pPr>
-        <w:pStyle w:val="Heading1"/>
+        <w:pStyle w:val="Titre1"/>
         <w:numPr>
           <w:ilvl w:val="0"/>
           <w:numId w:val="1"/>
@@ -3472,7 +3450,7 @@
     </w:p>
     <w:p>
       <w:pPr>
-        <w:pStyle w:val="Heading1"/>
+        <w:pStyle w:val="Titre1"/>
         <w:numPr>
           <w:ilvl w:val="0"/>
           <w:numId w:val="1"/>
@@ -3523,7 +3501,7 @@
     </w:p>
     <w:p>
       <w:pPr>
-        <w:pStyle w:val="Heading2"/>
+        <w:pStyle w:val="Titre2"/>
         <w:numPr>
           <w:ilvl w:val="1"/>
           <w:numId w:val="1"/>
@@ -3687,7 +3665,7 @@
     </w:p>
     <w:p>
       <w:pPr>
-        <w:pStyle w:val="Heading2"/>
+        <w:pStyle w:val="Titre2"/>
         <w:numPr>
           <w:ilvl w:val="1"/>
           <w:numId w:val="1"/>
@@ -3882,7 +3860,7 @@
     </w:p>
     <w:p>
       <w:pPr>
-        <w:pStyle w:val="Heading1"/>
+        <w:pStyle w:val="Titre1"/>
         <w:numPr>
           <w:ilvl w:val="0"/>
           <w:numId w:val="1"/>
@@ -3905,7 +3883,7 @@
     </w:p>
     <w:p>
       <w:pPr>
-        <w:pStyle w:val="Heading2"/>
+        <w:pStyle w:val="Titre2"/>
         <w:numPr>
           <w:ilvl w:val="1"/>
           <w:numId w:val="1"/>
@@ -4080,7 +4058,7 @@
     </w:p>
     <w:p>
       <w:pPr>
-        <w:pStyle w:val="Heading2"/>
+        <w:pStyle w:val="Titre2"/>
         <w:numPr>
           <w:ilvl w:val="1"/>
           <w:numId w:val="1"/>
@@ -4241,7 +4219,7 @@
     </w:p>
     <w:p>
       <w:pPr>
-        <w:pStyle w:val="Heading2"/>
+        <w:pStyle w:val="Titre2"/>
         <w:numPr>
           <w:ilvl w:val="1"/>
           <w:numId w:val="1"/>
@@ -4494,7 +4472,7 @@
     </w:p>
     <w:p>
       <w:pPr>
-        <w:pStyle w:val="Heading1"/>
+        <w:pStyle w:val="Titre1"/>
         <w:numPr>
           <w:ilvl w:val="0"/>
           <w:numId w:val="1"/>
@@ -4517,7 +4495,7 @@
     </w:p>
     <w:p>
       <w:pPr>
-        <w:pStyle w:val="Heading2"/>
+        <w:pStyle w:val="Titre2"/>
         <w:numPr>
           <w:ilvl w:val="1"/>
           <w:numId w:val="1"/>
@@ -4573,7 +4551,7 @@
     </w:p>
     <w:p>
       <w:pPr>
-        <w:pStyle w:val="Heading2"/>
+        <w:pStyle w:val="Titre2"/>
         <w:numPr>
           <w:ilvl w:val="1"/>
           <w:numId w:val="1"/>
@@ -4767,7 +4745,7 @@
     </w:p>
     <w:p>
       <w:pPr>
-        <w:pStyle w:val="Heading3"/>
+        <w:pStyle w:val="Titre3"/>
       </w:pPr>
       <w:bookmarkStart w:id="12" w:name="_Toc96428199"/>
       <w:r>
@@ -4859,7 +4837,7 @@
     </w:p>
     <w:p>
       <w:pPr>
-        <w:pStyle w:val="Heading3"/>
+        <w:pStyle w:val="Titre3"/>
       </w:pPr>
       <w:bookmarkStart w:id="13" w:name="_Toc96428200"/>
       <w:r>
@@ -5023,7 +5001,7 @@
     </w:p>
     <w:p>
       <w:pPr>
-        <w:pStyle w:val="Heading3"/>
+        <w:pStyle w:val="Titre3"/>
       </w:pPr>
       <w:bookmarkStart w:id="14" w:name="_Toc96428201"/>
       <w:r>
@@ -5164,7 +5142,7 @@
     </w:p>
     <w:p>
       <w:pPr>
-        <w:pStyle w:val="Heading3"/>
+        <w:pStyle w:val="Titre3"/>
       </w:pPr>
       <w:bookmarkStart w:id="15" w:name="_Toc96428202"/>
       <w:r>
@@ -5625,7 +5603,7 @@
     </w:p>
     <w:p>
       <w:pPr>
-        <w:pStyle w:val="Heading3"/>
+        <w:pStyle w:val="Titre3"/>
       </w:pPr>
       <w:bookmarkStart w:id="16" w:name="_Toc96428203"/>
       <w:r>
@@ -6067,7 +6045,7 @@
     <w:p/>
     <w:p>
       <w:pPr>
-        <w:pStyle w:val="Heading3"/>
+        <w:pStyle w:val="Titre3"/>
       </w:pPr>
       <w:bookmarkStart w:id="17" w:name="_Toc96428204"/>
       <w:r>
@@ -6270,7 +6248,7 @@
     </w:p>
     <w:p>
       <w:pPr>
-        <w:pStyle w:val="Heading2"/>
+        <w:pStyle w:val="Titre2"/>
         <w:numPr>
           <w:ilvl w:val="1"/>
           <w:numId w:val="1"/>
@@ -6290,272 +6268,546 @@
         <w:t>Logistic Regression</w:t>
       </w:r>
       <w:bookmarkEnd w:id="18"/>
-      <w:r>
-        <w:rPr>
-          <w:rFonts w:cs="Times New Roman"/>
-          <w:lang w:val="en-US"/>
-        </w:rPr>
-        <w:t xml:space="preserve"> </w:t>
-      </w:r>
-    </w:p>
-    <w:p>
-      <w:pPr>
-        <w:rPr>
-          <w:rFonts w:cs="Times New Roman"/>
-          <w:lang w:val="en-US"/>
-        </w:rPr>
-      </w:pPr>
-    </w:p>
-    <w:p>
-      <w:pPr>
-        <w:rPr>
-          <w:rFonts w:cs="Times New Roman"/>
-          <w:lang w:val="en-US"/>
-        </w:rPr>
-      </w:pPr>
-    </w:p>
-    <w:p>
-      <w:pPr>
-        <w:rPr>
-          <w:rFonts w:cs="Times New Roman"/>
-          <w:lang w:val="en-US"/>
-        </w:rPr>
-      </w:pPr>
-    </w:p>
-    <w:p>
-      <w:pPr>
-        <w:rPr>
-          <w:rFonts w:cs="Times New Roman"/>
-          <w:lang w:val="en-US"/>
-        </w:rPr>
-      </w:pPr>
-    </w:p>
-    <w:p>
-      <w:pPr>
-        <w:rPr>
-          <w:rFonts w:cs="Times New Roman"/>
-          <w:lang w:val="en-US"/>
-        </w:rPr>
-      </w:pPr>
-    </w:p>
-    <w:p>
-      <w:pPr>
-        <w:rPr>
-          <w:rFonts w:cs="Times New Roman"/>
-          <w:lang w:val="en-US"/>
-        </w:rPr>
-      </w:pPr>
-    </w:p>
-    <w:p>
-      <w:pPr>
-        <w:rPr>
-          <w:rFonts w:cs="Times New Roman"/>
-          <w:lang w:val="en-US"/>
-        </w:rPr>
-      </w:pPr>
-    </w:p>
-    <w:p>
-      <w:pPr>
-        <w:rPr>
-          <w:rFonts w:cs="Times New Roman"/>
-          <w:lang w:val="en-US"/>
-        </w:rPr>
-      </w:pPr>
-    </w:p>
-    <w:p>
-      <w:pPr>
-        <w:rPr>
-          <w:rFonts w:cs="Times New Roman"/>
-          <w:lang w:val="en-US"/>
-        </w:rPr>
-      </w:pPr>
-    </w:p>
-    <w:p>
-      <w:pPr>
-        <w:rPr>
-          <w:rFonts w:cs="Times New Roman"/>
-          <w:lang w:val="en-US"/>
-        </w:rPr>
-      </w:pPr>
-    </w:p>
-    <w:p>
-      <w:pPr>
-        <w:rPr>
-          <w:rFonts w:cs="Times New Roman"/>
-          <w:lang w:val="en-US"/>
-        </w:rPr>
-      </w:pPr>
-    </w:p>
-    <w:p>
-      <w:pPr>
-        <w:rPr>
-          <w:rFonts w:cs="Times New Roman"/>
-          <w:lang w:val="en-US"/>
-        </w:rPr>
-      </w:pPr>
-    </w:p>
-    <w:p>
-      <w:pPr>
-        <w:rPr>
-          <w:rFonts w:cs="Times New Roman"/>
-          <w:lang w:val="en-US"/>
-        </w:rPr>
-      </w:pPr>
-    </w:p>
-    <w:p>
-      <w:pPr>
-        <w:rPr>
-          <w:rFonts w:cs="Times New Roman"/>
-          <w:lang w:val="en-US"/>
-        </w:rPr>
-      </w:pPr>
-    </w:p>
-    <w:p>
-      <w:pPr>
-        <w:rPr>
-          <w:rFonts w:cs="Times New Roman"/>
-          <w:lang w:val="en-US"/>
-        </w:rPr>
-      </w:pPr>
-    </w:p>
-    <w:p>
-      <w:pPr>
-        <w:rPr>
-          <w:rFonts w:cs="Times New Roman"/>
-          <w:lang w:val="en-US"/>
-        </w:rPr>
-      </w:pPr>
-    </w:p>
-    <w:p>
-      <w:pPr>
-        <w:rPr>
-          <w:rFonts w:cs="Times New Roman"/>
-          <w:lang w:val="en-US"/>
-        </w:rPr>
-      </w:pPr>
-    </w:p>
-    <w:p>
-      <w:pPr>
-        <w:rPr>
-          <w:rFonts w:cs="Times New Roman"/>
-          <w:lang w:val="en-US"/>
-        </w:rPr>
-      </w:pPr>
-    </w:p>
-    <w:p>
-      <w:pPr>
-        <w:rPr>
-          <w:rFonts w:cs="Times New Roman"/>
-          <w:lang w:val="en-US"/>
-        </w:rPr>
-      </w:pPr>
-    </w:p>
-    <w:p>
-      <w:pPr>
-        <w:rPr>
-          <w:rFonts w:cs="Times New Roman"/>
-          <w:lang w:val="en-US"/>
-        </w:rPr>
-      </w:pPr>
-    </w:p>
-    <w:p>
-      <w:pPr>
-        <w:rPr>
-          <w:rFonts w:cs="Times New Roman"/>
-          <w:lang w:val="en-US"/>
-        </w:rPr>
-      </w:pPr>
-    </w:p>
-    <w:p>
-      <w:pPr>
-        <w:rPr>
-          <w:rFonts w:cs="Times New Roman"/>
-          <w:lang w:val="en-US"/>
-        </w:rPr>
-      </w:pPr>
-    </w:p>
-    <w:p>
-      <w:pPr>
-        <w:rPr>
-          <w:rFonts w:cs="Times New Roman"/>
-          <w:lang w:val="en-US"/>
-        </w:rPr>
-      </w:pPr>
-    </w:p>
-    <w:p>
-      <w:pPr>
-        <w:rPr>
-          <w:rFonts w:cs="Times New Roman"/>
-          <w:lang w:val="en-US"/>
-        </w:rPr>
-      </w:pPr>
-    </w:p>
-    <w:p>
-      <w:pPr>
-        <w:rPr>
-          <w:rFonts w:cs="Times New Roman"/>
-          <w:lang w:val="en-US"/>
-        </w:rPr>
-      </w:pPr>
-    </w:p>
-    <w:p>
-      <w:pPr>
-        <w:rPr>
-          <w:rFonts w:cs="Times New Roman"/>
-          <w:lang w:val="en-US"/>
-        </w:rPr>
-      </w:pPr>
-    </w:p>
-    <w:p>
-      <w:pPr>
-        <w:rPr>
-          <w:rFonts w:cs="Times New Roman"/>
-          <w:lang w:val="en-US"/>
-        </w:rPr>
-      </w:pPr>
-    </w:p>
-    <w:p>
-      <w:pPr>
-        <w:rPr>
-          <w:rFonts w:cs="Times New Roman"/>
-          <w:lang w:val="en-US"/>
-        </w:rPr>
-      </w:pPr>
-    </w:p>
-    <w:p>
-      <w:pPr>
-        <w:rPr>
-          <w:rFonts w:cs="Times New Roman"/>
-          <w:lang w:val="en-US"/>
-        </w:rPr>
-      </w:pPr>
-    </w:p>
-    <w:p>
-      <w:pPr>
-        <w:rPr>
-          <w:rFonts w:cs="Times New Roman"/>
-          <w:lang w:val="en-US"/>
-        </w:rPr>
-      </w:pPr>
-    </w:p>
-    <w:p>
-      <w:pPr>
-        <w:rPr>
-          <w:rFonts w:cs="Times New Roman"/>
-          <w:lang w:val="en-US"/>
-        </w:rPr>
-      </w:pPr>
-      <w:r>
-        <w:rPr>
-          <w:rFonts w:cs="Times New Roman"/>
-          <w:lang w:val="en-US"/>
-        </w:rPr>
-        <w:br w:type="page"/>
-      </w:r>
-    </w:p>
-    <w:p>
-      <w:pPr>
-        <w:pStyle w:val="Heading2"/>
+    </w:p>
+    <w:p>
+      <w:pPr>
+        <w:rPr>
+          <w:lang w:val="en-US"/>
+        </w:rPr>
+      </w:pPr>
+    </w:p>
+    <w:p>
+      <w:pPr>
+        <w:pStyle w:val="Titre3"/>
+      </w:pPr>
+      <w:r>
+        <w:t>4.3.1    Splitting the dataset</w:t>
+      </w:r>
+    </w:p>
+    <w:p>
+      <w:pPr>
+        <w:rPr>
+          <w:lang w:val="en-US"/>
+        </w:rPr>
+      </w:pPr>
+      <w:r>
+        <w:rPr>
+          <w:lang w:val="en-US"/>
+        </w:rPr>
+        <w:t>After splitting the dataset, we get the following shapes:</w:t>
+      </w:r>
+    </w:p>
+    <w:p>
+      <w:pPr>
+        <w:rPr>
+          <w:rFonts w:cs="Times New Roman"/>
+          <w:lang w:val="en-US"/>
+        </w:rPr>
+      </w:pPr>
+      <w:r>
+        <w:rPr>
+          <w:rFonts w:cs="Times New Roman"/>
+          <w:lang w:val="en-US"/>
+        </w:rPr>
+        <w:drawing>
+          <wp:inline distT="0" distB="0" distL="0" distR="0" wp14:anchorId="1D84B7C5" wp14:editId="25DF850E">
+            <wp:extent cx="5760720" cy="1323975"/>
+            <wp:effectExtent l="0" t="0" r="0" b="9525"/>
+            <wp:docPr id="8" name="Image 8" descr="Une image contenant texte&#10;&#10;Description générée automatiquement"/>
+            <wp:cNvGraphicFramePr>
+              <a:graphicFrameLocks xmlns:a="http://schemas.openxmlformats.org/drawingml/2006/main" noChangeAspect="1"/>
+            </wp:cNvGraphicFramePr>
+            <a:graphic xmlns:a="http://schemas.openxmlformats.org/drawingml/2006/main">
+              <a:graphicData uri="http://schemas.openxmlformats.org/drawingml/2006/picture">
+                <pic:pic xmlns:pic="http://schemas.openxmlformats.org/drawingml/2006/picture">
+                  <pic:nvPicPr>
+                    <pic:cNvPr id="8" name="Image 8" descr="Une image contenant texte&#10;&#10;Description générée automatiquement"/>
+                    <pic:cNvPicPr/>
+                  </pic:nvPicPr>
+                  <pic:blipFill>
+                    <a:blip r:embed="rId23"/>
+                    <a:stretch>
+                      <a:fillRect/>
+                    </a:stretch>
+                  </pic:blipFill>
+                  <pic:spPr>
+                    <a:xfrm>
+                      <a:off x="0" y="0"/>
+                      <a:ext cx="5760720" cy="1323975"/>
+                    </a:xfrm>
+                    <a:prstGeom prst="rect">
+                      <a:avLst/>
+                    </a:prstGeom>
+                  </pic:spPr>
+                </pic:pic>
+              </a:graphicData>
+            </a:graphic>
+          </wp:inline>
+        </w:drawing>
+      </w:r>
+    </w:p>
+    <w:p>
+      <w:pPr>
+        <w:pStyle w:val="Titre3"/>
+      </w:pPr>
+      <w:r>
+        <w:t>4.3.</w:t>
+      </w:r>
+      <w:r>
+        <w:t>2</w:t>
+      </w:r>
+      <w:r>
+        <w:t xml:space="preserve">    </w:t>
+      </w:r>
+      <w:r>
+        <w:t>definition of the functions</w:t>
+      </w:r>
+    </w:p>
+    <w:p>
+      <w:pPr>
+        <w:rPr>
+          <w:lang w:val="en-US"/>
+        </w:rPr>
+      </w:pPr>
+    </w:p>
+    <w:p>
+      <w:pPr>
+        <w:rPr>
+          <w:lang w:val="en-US"/>
+        </w:rPr>
+      </w:pPr>
+      <w:r>
+        <w:rPr>
+          <w:lang w:val="en-US"/>
+        </w:rPr>
+        <w:drawing>
+          <wp:inline distT="0" distB="0" distL="0" distR="0" wp14:anchorId="222A0B46" wp14:editId="317CE389">
+            <wp:extent cx="4324350" cy="2019300"/>
+            <wp:effectExtent l="0" t="0" r="0" b="0"/>
+            <wp:docPr id="21" name="Image 21" descr="Une image contenant texte&#10;&#10;Description générée automatiquement"/>
+            <wp:cNvGraphicFramePr>
+              <a:graphicFrameLocks xmlns:a="http://schemas.openxmlformats.org/drawingml/2006/main" noChangeAspect="1"/>
+            </wp:cNvGraphicFramePr>
+            <a:graphic xmlns:a="http://schemas.openxmlformats.org/drawingml/2006/main">
+              <a:graphicData uri="http://schemas.openxmlformats.org/drawingml/2006/picture">
+                <pic:pic xmlns:pic="http://schemas.openxmlformats.org/drawingml/2006/picture">
+                  <pic:nvPicPr>
+                    <pic:cNvPr id="21" name="Image 21" descr="Une image contenant texte&#10;&#10;Description générée automatiquement"/>
+                    <pic:cNvPicPr/>
+                  </pic:nvPicPr>
+                  <pic:blipFill>
+                    <a:blip r:embed="rId24"/>
+                    <a:stretch>
+                      <a:fillRect/>
+                    </a:stretch>
+                  </pic:blipFill>
+                  <pic:spPr>
+                    <a:xfrm>
+                      <a:off x="0" y="0"/>
+                      <a:ext cx="4324957" cy="2019583"/>
+                    </a:xfrm>
+                    <a:prstGeom prst="rect">
+                      <a:avLst/>
+                    </a:prstGeom>
+                  </pic:spPr>
+                </pic:pic>
+              </a:graphicData>
+            </a:graphic>
+          </wp:inline>
+        </w:drawing>
+      </w:r>
+    </w:p>
+    <w:p>
+      <w:pPr>
+        <w:pStyle w:val="Titre3"/>
+      </w:pPr>
+      <w:r>
+        <w:t>4.3.</w:t>
+      </w:r>
+      <w:r>
+        <w:t>3</w:t>
+      </w:r>
+      <w:r>
+        <w:t xml:space="preserve">    </w:t>
+      </w:r>
+      <w:r>
+        <w:t>Implementation of the Gradient Descent</w:t>
+      </w:r>
+    </w:p>
+    <w:p>
+      <w:pPr>
+        <w:rPr>
+          <w:lang w:val="en-US"/>
+        </w:rPr>
+      </w:pPr>
+    </w:p>
+    <w:p>
+      <w:pPr>
+        <w:rPr>
+          <w:lang w:val="en-US"/>
+        </w:rPr>
+      </w:pPr>
+      <w:r>
+        <w:rPr>
+          <w:noProof/>
+        </w:rPr>
+        <w:drawing>
+          <wp:inline distT="0" distB="0" distL="0" distR="0" wp14:anchorId="6DBF5E2B" wp14:editId="618C8C5C">
+            <wp:extent cx="5133333" cy="3257143"/>
+            <wp:effectExtent l="0" t="0" r="0" b="635"/>
+            <wp:docPr id="23" name="Image 23" descr="Une image contenant texte&#10;&#10;Description générée automatiquement"/>
+            <wp:cNvGraphicFramePr>
+              <a:graphicFrameLocks xmlns:a="http://schemas.openxmlformats.org/drawingml/2006/main" noChangeAspect="1"/>
+            </wp:cNvGraphicFramePr>
+            <a:graphic xmlns:a="http://schemas.openxmlformats.org/drawingml/2006/main">
+              <a:graphicData uri="http://schemas.openxmlformats.org/drawingml/2006/picture">
+                <pic:pic xmlns:pic="http://schemas.openxmlformats.org/drawingml/2006/picture">
+                  <pic:nvPicPr>
+                    <pic:cNvPr id="23" name="Image 23" descr="Une image contenant texte&#10;&#10;Description générée automatiquement"/>
+                    <pic:cNvPicPr/>
+                  </pic:nvPicPr>
+                  <pic:blipFill>
+                    <a:blip r:embed="rId25"/>
+                    <a:stretch>
+                      <a:fillRect/>
+                    </a:stretch>
+                  </pic:blipFill>
+                  <pic:spPr>
+                    <a:xfrm>
+                      <a:off x="0" y="0"/>
+                      <a:ext cx="5133333" cy="3257143"/>
+                    </a:xfrm>
+                    <a:prstGeom prst="rect">
+                      <a:avLst/>
+                    </a:prstGeom>
+                  </pic:spPr>
+                </pic:pic>
+              </a:graphicData>
+            </a:graphic>
+          </wp:inline>
+        </w:drawing>
+      </w:r>
+    </w:p>
+    <w:p>
+      <w:pPr>
+        <w:pStyle w:val="Titre3"/>
+      </w:pPr>
+      <w:r>
+        <w:lastRenderedPageBreak/>
+        <w:t>4.3.</w:t>
+      </w:r>
+      <w:r>
+        <w:t>4</w:t>
+      </w:r>
+      <w:r>
+        <w:t xml:space="preserve">    </w:t>
+      </w:r>
+      <w:r>
+        <w:t>Testing different values of alpha</w:t>
+      </w:r>
+    </w:p>
+    <w:p>
+      <w:pPr>
+        <w:rPr>
+          <w:lang w:val="en-US"/>
+        </w:rPr>
+      </w:pPr>
+    </w:p>
+    <w:p>
+      <w:pPr>
+        <w:rPr>
+          <w:lang w:val="en-US"/>
+        </w:rPr>
+      </w:pPr>
+      <w:r>
+        <w:rPr>
+          <w:lang w:val="en-US"/>
+        </w:rPr>
+        <w:t>In this section we tested different values of alpha in order to find the best value to minimize the cost and found that 0.6 is the best value for our dataset.</w:t>
+      </w:r>
+      <w:r>
+        <w:rPr>
+          <w:lang w:val="en-US"/>
+        </w:rPr>
+        <w:t xml:space="preserve"> If</w:t>
+      </w:r>
+      <w:r>
+        <w:rPr>
+          <w:lang w:val="en-US"/>
+        </w:rPr>
+        <w:t xml:space="preserve"> we go further than alpha = 0.6, we will no longer see a big decrease in the final value of the cost</w:t>
+      </w:r>
+      <w:r>
+        <w:rPr>
+          <w:lang w:val="en-US"/>
+        </w:rPr>
+        <w:t>.</w:t>
+      </w:r>
+    </w:p>
+    <w:p>
+      <w:pPr>
+        <w:rPr>
+          <w:lang w:val="en-US"/>
+        </w:rPr>
+      </w:pPr>
+      <w:r>
+        <w:rPr>
+          <w:noProof/>
+        </w:rPr>
+        <w:drawing>
+          <wp:inline distT="0" distB="0" distL="0" distR="0" wp14:anchorId="10DFFA2F" wp14:editId="7B8D883B">
+            <wp:extent cx="4095238" cy="1428571"/>
+            <wp:effectExtent l="0" t="0" r="635" b="635"/>
+            <wp:docPr id="26" name="Image 26" descr="Une image contenant texte&#10;&#10;Description générée automatiquement"/>
+            <wp:cNvGraphicFramePr>
+              <a:graphicFrameLocks xmlns:a="http://schemas.openxmlformats.org/drawingml/2006/main" noChangeAspect="1"/>
+            </wp:cNvGraphicFramePr>
+            <a:graphic xmlns:a="http://schemas.openxmlformats.org/drawingml/2006/main">
+              <a:graphicData uri="http://schemas.openxmlformats.org/drawingml/2006/picture">
+                <pic:pic xmlns:pic="http://schemas.openxmlformats.org/drawingml/2006/picture">
+                  <pic:nvPicPr>
+                    <pic:cNvPr id="26" name="Image 26" descr="Une image contenant texte&#10;&#10;Description générée automatiquement"/>
+                    <pic:cNvPicPr/>
+                  </pic:nvPicPr>
+                  <pic:blipFill>
+                    <a:blip r:embed="rId26"/>
+                    <a:stretch>
+                      <a:fillRect/>
+                    </a:stretch>
+                  </pic:blipFill>
+                  <pic:spPr>
+                    <a:xfrm>
+                      <a:off x="0" y="0"/>
+                      <a:ext cx="4095238" cy="1428571"/>
+                    </a:xfrm>
+                    <a:prstGeom prst="rect">
+                      <a:avLst/>
+                    </a:prstGeom>
+                  </pic:spPr>
+                </pic:pic>
+              </a:graphicData>
+            </a:graphic>
+          </wp:inline>
+        </w:drawing>
+      </w:r>
+    </w:p>
+    <w:p>
+      <w:pPr>
+        <w:rPr>
+          <w:lang w:val="en-US"/>
+        </w:rPr>
+      </w:pPr>
+      <w:r>
+        <w:rPr>
+          <w:lang w:val="en-US"/>
+        </w:rPr>
+        <w:t>We can see below the decrease of the cost value while training the model.</w:t>
+      </w:r>
+    </w:p>
+    <w:p>
+      <w:pPr>
+        <w:rPr>
+          <w:lang w:val="en-US"/>
+        </w:rPr>
+      </w:pPr>
+      <w:r>
+        <w:rPr>
+          <w:lang w:val="en-US"/>
+        </w:rPr>
+        <w:drawing>
+          <wp:inline distT="0" distB="0" distL="0" distR="0" wp14:anchorId="1475757E" wp14:editId="7929224F">
+            <wp:extent cx="3848637" cy="1762371"/>
+            <wp:effectExtent l="0" t="0" r="0" b="9525"/>
+            <wp:docPr id="24" name="Image 24" descr="Une image contenant texte&#10;&#10;Description générée automatiquement"/>
+            <wp:cNvGraphicFramePr>
+              <a:graphicFrameLocks xmlns:a="http://schemas.openxmlformats.org/drawingml/2006/main" noChangeAspect="1"/>
+            </wp:cNvGraphicFramePr>
+            <a:graphic xmlns:a="http://schemas.openxmlformats.org/drawingml/2006/main">
+              <a:graphicData uri="http://schemas.openxmlformats.org/drawingml/2006/picture">
+                <pic:pic xmlns:pic="http://schemas.openxmlformats.org/drawingml/2006/picture">
+                  <pic:nvPicPr>
+                    <pic:cNvPr id="24" name="Image 24" descr="Une image contenant texte&#10;&#10;Description générée automatiquement"/>
+                    <pic:cNvPicPr/>
+                  </pic:nvPicPr>
+                  <pic:blipFill>
+                    <a:blip r:embed="rId27"/>
+                    <a:stretch>
+                      <a:fillRect/>
+                    </a:stretch>
+                  </pic:blipFill>
+                  <pic:spPr>
+                    <a:xfrm>
+                      <a:off x="0" y="0"/>
+                      <a:ext cx="3848637" cy="1762371"/>
+                    </a:xfrm>
+                    <a:prstGeom prst="rect">
+                      <a:avLst/>
+                    </a:prstGeom>
+                  </pic:spPr>
+                </pic:pic>
+              </a:graphicData>
+            </a:graphic>
+          </wp:inline>
+        </w:drawing>
+      </w:r>
+    </w:p>
+    <w:p>
+      <w:pPr>
+        <w:rPr>
+          <w:lang w:val="en-US"/>
+        </w:rPr>
+      </w:pPr>
+      <w:r>
+        <w:rPr>
+          <w:lang w:val="en-US"/>
+        </w:rPr>
+        <w:t>Ans here is the plot of the cost function.</w:t>
+      </w:r>
+    </w:p>
+    <w:p>
+      <w:pPr>
+        <w:rPr>
+          <w:lang w:val="en-US"/>
+        </w:rPr>
+      </w:pPr>
+      <w:r>
+        <w:rPr>
+          <w:lang w:val="en-US"/>
+        </w:rPr>
+        <w:drawing>
+          <wp:inline distT="0" distB="0" distL="0" distR="0" wp14:anchorId="0E04F74E" wp14:editId="6F902ED8">
+            <wp:extent cx="3753374" cy="2572109"/>
+            <wp:effectExtent l="0" t="0" r="0" b="0"/>
+            <wp:docPr id="25" name="Image 25"/>
+            <wp:cNvGraphicFramePr>
+              <a:graphicFrameLocks xmlns:a="http://schemas.openxmlformats.org/drawingml/2006/main" noChangeAspect="1"/>
+            </wp:cNvGraphicFramePr>
+            <a:graphic xmlns:a="http://schemas.openxmlformats.org/drawingml/2006/main">
+              <a:graphicData uri="http://schemas.openxmlformats.org/drawingml/2006/picture">
+                <pic:pic xmlns:pic="http://schemas.openxmlformats.org/drawingml/2006/picture">
+                  <pic:nvPicPr>
+                    <pic:cNvPr id="1" name=""/>
+                    <pic:cNvPicPr/>
+                  </pic:nvPicPr>
+                  <pic:blipFill>
+                    <a:blip r:embed="rId28"/>
+                    <a:stretch>
+                      <a:fillRect/>
+                    </a:stretch>
+                  </pic:blipFill>
+                  <pic:spPr>
+                    <a:xfrm>
+                      <a:off x="0" y="0"/>
+                      <a:ext cx="3753374" cy="2572109"/>
+                    </a:xfrm>
+                    <a:prstGeom prst="rect">
+                      <a:avLst/>
+                    </a:prstGeom>
+                  </pic:spPr>
+                </pic:pic>
+              </a:graphicData>
+            </a:graphic>
+          </wp:inline>
+        </w:drawing>
+      </w:r>
+    </w:p>
+    <w:p>
+      <w:pPr>
+        <w:rPr>
+          <w:rFonts w:cs="Times New Roman"/>
+          <w:lang w:val="en-GB"/>
+        </w:rPr>
+      </w:pPr>
+      <w:r>
+        <w:rPr>
+          <w:rFonts w:cs="Times New Roman"/>
+          <w:lang w:val="en-US"/>
+        </w:rPr>
+        <w:t>At the end, w</w:t>
+      </w:r>
+      <w:r>
+        <w:rPr>
+          <w:rFonts w:cs="Times New Roman"/>
+          <w:lang w:val="en-US"/>
+        </w:rPr>
+        <w:t>e get an accuracy of 77.77% when predict</w:t>
+      </w:r>
+      <w:r>
+        <w:rPr>
+          <w:rFonts w:cs="Times New Roman"/>
+          <w:lang w:val="en-US"/>
+        </w:rPr>
+        <w:t>ing</w:t>
+      </w:r>
+      <w:r>
+        <w:rPr>
+          <w:rFonts w:cs="Times New Roman"/>
+          <w:lang w:val="en-US"/>
+        </w:rPr>
+        <w:t xml:space="preserve"> the test set</w:t>
+      </w:r>
+      <w:r>
+        <w:rPr>
+          <w:rFonts w:cs="Times New Roman"/>
+          <w:lang w:val="en-US"/>
+        </w:rPr>
+        <w:t>, which is a good value. (Picture of the accuracy function in the annex)</w:t>
+      </w:r>
+    </w:p>
+    <w:p>
+      <w:pPr>
+        <w:rPr>
+          <w:rFonts w:cs="Times New Roman"/>
+          <w:lang w:val="en-US"/>
+        </w:rPr>
+      </w:pPr>
+      <w:r>
+        <w:rPr>
+          <w:rFonts w:cs="Times New Roman"/>
+          <w:lang w:val="en-US"/>
+        </w:rPr>
+        <w:t>At the end of these steps, we use the predefined function in “sklearn” to compare our results, and we can see that we got an identical accuracy of 77.77%</w:t>
+      </w:r>
+      <w:r>
+        <w:rPr>
+          <w:rFonts w:cs="Times New Roman"/>
+          <w:lang w:val="en-US"/>
+        </w:rPr>
+        <w:t xml:space="preserve">.  </w:t>
+      </w:r>
+      <w:r>
+        <w:rPr>
+          <w:rFonts w:cs="Times New Roman"/>
+          <w:lang w:val="en-US"/>
+        </w:rPr>
+        <w:t xml:space="preserve">(Picture of the </w:t>
+      </w:r>
+      <w:r>
+        <w:rPr>
+          <w:rFonts w:cs="Times New Roman"/>
+          <w:lang w:val="en-US"/>
+        </w:rPr>
+        <w:t>code</w:t>
+      </w:r>
+      <w:r>
+        <w:rPr>
+          <w:rFonts w:cs="Times New Roman"/>
+          <w:lang w:val="en-US"/>
+        </w:rPr>
+        <w:t xml:space="preserve"> function in the annex)</w:t>
+      </w:r>
+    </w:p>
+    <w:p>
+      <w:pPr>
+        <w:rPr>
+          <w:rFonts w:cs="Times New Roman"/>
+          <w:lang w:val="en-US"/>
+        </w:rPr>
+      </w:pPr>
+    </w:p>
+    <w:p>
+      <w:pPr>
+        <w:pStyle w:val="Titre2"/>
         <w:rPr>
           <w:lang w:val="en-US"/>
         </w:rPr>
@@ -6831,7 +7083,7 @@
     </w:p>
     <w:p>
       <w:pPr>
-        <w:pStyle w:val="Heading2"/>
+        <w:pStyle w:val="Titre2"/>
         <w:rPr>
           <w:lang w:val="en-US"/>
         </w:rPr>
@@ -7102,7 +7354,7 @@
     </w:p>
     <w:p>
       <w:pPr>
-        <w:pStyle w:val="Heading2"/>
+        <w:pStyle w:val="Titre2"/>
         <w:rPr>
           <w:lang w:val="en-US"/>
         </w:rPr>
@@ -7139,7 +7391,7 @@
     </w:p>
     <w:p>
       <w:pPr>
-        <w:pStyle w:val="Heading3"/>
+        <w:pStyle w:val="Titre3"/>
       </w:pPr>
       <w:bookmarkStart w:id="22" w:name="_Toc96428209"/>
       <w:r>
@@ -7187,7 +7439,7 @@
                     <pic:cNvPicPr/>
                   </pic:nvPicPr>
                   <pic:blipFill>
-                    <a:blip r:embed="rId23"/>
+                    <a:blip r:embed="rId29"/>
                     <a:stretch>
                       <a:fillRect/>
                     </a:stretch>
@@ -7239,7 +7491,7 @@
     </w:p>
     <w:tbl>
       <w:tblPr>
-        <w:tblStyle w:val="TableGrid"/>
+        <w:tblStyle w:val="Grilledutableau"/>
         <w:tblW w:w="0" w:type="auto"/>
         <w:tblLook w:val="04A0" w:firstRow="1" w:lastRow="0" w:firstColumn="1" w:lastColumn="0" w:noHBand="0" w:noVBand="1"/>
       </w:tblPr>
@@ -7794,7 +8046,7 @@
     </w:p>
     <w:p>
       <w:pPr>
-        <w:pStyle w:val="Heading3"/>
+        <w:pStyle w:val="Titre3"/>
       </w:pPr>
       <w:bookmarkStart w:id="23" w:name="_Toc96428210"/>
       <w:r>
@@ -7876,7 +8128,7 @@
                     <pic:cNvPicPr/>
                   </pic:nvPicPr>
                   <pic:blipFill>
-                    <a:blip r:embed="rId24"/>
+                    <a:blip r:embed="rId30"/>
                     <a:stretch>
                       <a:fillRect/>
                     </a:stretch>
@@ -7955,7 +8207,7 @@
     </w:p>
     <w:p>
       <w:pPr>
-        <w:pStyle w:val="Heading3"/>
+        <w:pStyle w:val="Titre3"/>
         <w:rPr>
           <w:rFonts w:cs="Times New Roman"/>
         </w:rPr>
@@ -8011,7 +8263,7 @@
                     <pic:cNvPicPr/>
                   </pic:nvPicPr>
                   <pic:blipFill>
-                    <a:blip r:embed="rId25"/>
+                    <a:blip r:embed="rId31"/>
                     <a:stretch>
                       <a:fillRect/>
                     </a:stretch>
@@ -8042,7 +8294,7 @@
     </w:p>
     <w:p>
       <w:pPr>
-        <w:pStyle w:val="Heading3"/>
+        <w:pStyle w:val="Titre3"/>
       </w:pPr>
       <w:bookmarkStart w:id="25" w:name="_Toc96428212"/>
       <w:r>
@@ -8152,7 +8404,7 @@
                     <pic:cNvPicPr/>
                   </pic:nvPicPr>
                   <pic:blipFill>
-                    <a:blip r:embed="rId26"/>
+                    <a:blip r:embed="rId32"/>
                     <a:stretch>
                       <a:fillRect/>
                     </a:stretch>
@@ -8260,7 +8512,7 @@
     </w:p>
     <w:p>
       <w:pPr>
-        <w:pStyle w:val="Heading3"/>
+        <w:pStyle w:val="Titre3"/>
       </w:pPr>
       <w:bookmarkStart w:id="26" w:name="_Toc96428213"/>
       <w:r>
@@ -8313,7 +8565,7 @@
                     <pic:cNvPicPr/>
                   </pic:nvPicPr>
                   <pic:blipFill>
-                    <a:blip r:embed="rId27"/>
+                    <a:blip r:embed="rId33"/>
                     <a:stretch>
                       <a:fillRect/>
                     </a:stretch>
@@ -9216,11 +9468,11 @@
       <w:rFonts w:ascii="Times New Roman" w:hAnsi="Times New Roman"/>
     </w:rPr>
   </w:style>
-  <w:style w:type="paragraph" w:styleId="Heading1">
+  <w:style w:type="paragraph" w:styleId="Titre1">
     <w:name w:val="heading 1"/>
     <w:basedOn w:val="Normal"/>
     <w:next w:val="Normal"/>
-    <w:link w:val="Heading1Char"/>
+    <w:link w:val="Titre1Car"/>
     <w:uiPriority w:val="9"/>
     <w:qFormat/>
     <w:rsid w:val="003C4EE6"/>
@@ -9237,11 +9489,11 @@
       <w:szCs w:val="32"/>
     </w:rPr>
   </w:style>
-  <w:style w:type="paragraph" w:styleId="Heading2">
+  <w:style w:type="paragraph" w:styleId="Titre2">
     <w:name w:val="heading 2"/>
     <w:basedOn w:val="Normal"/>
     <w:next w:val="Normal"/>
-    <w:link w:val="Heading2Char"/>
+    <w:link w:val="Titre2Car"/>
     <w:uiPriority w:val="9"/>
     <w:unhideWhenUsed/>
     <w:qFormat/>
@@ -9259,11 +9511,11 @@
       <w:szCs w:val="26"/>
     </w:rPr>
   </w:style>
-  <w:style w:type="paragraph" w:styleId="Heading3">
+  <w:style w:type="paragraph" w:styleId="Titre3">
     <w:name w:val="heading 3"/>
     <w:basedOn w:val="Normal"/>
     <w:next w:val="Normal"/>
-    <w:link w:val="Heading3Char"/>
+    <w:link w:val="Titre3Car"/>
     <w:uiPriority w:val="9"/>
     <w:unhideWhenUsed/>
     <w:qFormat/>
@@ -9282,13 +9534,13 @@
       <w:lang w:val="en-US"/>
     </w:rPr>
   </w:style>
-  <w:style w:type="character" w:default="1" w:styleId="DefaultParagraphFont">
+  <w:style w:type="character" w:default="1" w:styleId="Policepardfaut">
     <w:name w:val="Default Paragraph Font"/>
     <w:uiPriority w:val="1"/>
     <w:semiHidden/>
     <w:unhideWhenUsed/>
   </w:style>
-  <w:style w:type="table" w:default="1" w:styleId="TableNormal">
+  <w:style w:type="table" w:default="1" w:styleId="TableauNormal">
     <w:name w:val="Normal Table"/>
     <w:uiPriority w:val="99"/>
     <w:semiHidden/>
@@ -9303,16 +9555,16 @@
       </w:tblCellMar>
     </w:tblPr>
   </w:style>
-  <w:style w:type="numbering" w:default="1" w:styleId="NoList">
+  <w:style w:type="numbering" w:default="1" w:styleId="Aucuneliste">
     <w:name w:val="No List"/>
     <w:uiPriority w:val="99"/>
     <w:semiHidden/>
     <w:unhideWhenUsed/>
   </w:style>
-  <w:style w:type="character" w:customStyle="1" w:styleId="Heading1Char">
-    <w:name w:val="Heading 1 Char"/>
-    <w:basedOn w:val="DefaultParagraphFont"/>
-    <w:link w:val="Heading1"/>
+  <w:style w:type="character" w:customStyle="1" w:styleId="Titre1Car">
+    <w:name w:val="Titre 1 Car"/>
+    <w:basedOn w:val="Policepardfaut"/>
+    <w:link w:val="Titre1"/>
     <w:uiPriority w:val="9"/>
     <w:rsid w:val="003C4EE6"/>
     <w:rPr>
@@ -9322,11 +9574,11 @@
       <w:szCs w:val="32"/>
     </w:rPr>
   </w:style>
-  <w:style w:type="paragraph" w:styleId="Title">
+  <w:style w:type="paragraph" w:styleId="Titre">
     <w:name w:val="Title"/>
     <w:basedOn w:val="Normal"/>
     <w:next w:val="Normal"/>
-    <w:link w:val="TitleChar"/>
+    <w:link w:val="TitreCar"/>
     <w:uiPriority w:val="10"/>
     <w:qFormat/>
     <w:rsid w:val="00E961CF"/>
@@ -9342,10 +9594,10 @@
       <w:szCs w:val="56"/>
     </w:rPr>
   </w:style>
-  <w:style w:type="character" w:customStyle="1" w:styleId="TitleChar">
-    <w:name w:val="Title Char"/>
-    <w:basedOn w:val="DefaultParagraphFont"/>
-    <w:link w:val="Title"/>
+  <w:style w:type="character" w:customStyle="1" w:styleId="TitreCar">
+    <w:name w:val="Titre Car"/>
+    <w:basedOn w:val="Policepardfaut"/>
+    <w:link w:val="Titre"/>
     <w:uiPriority w:val="10"/>
     <w:rsid w:val="00E961CF"/>
     <w:rPr>
@@ -9356,10 +9608,10 @@
       <w:szCs w:val="56"/>
     </w:rPr>
   </w:style>
-  <w:style w:type="character" w:customStyle="1" w:styleId="Heading2Char">
-    <w:name w:val="Heading 2 Char"/>
-    <w:basedOn w:val="DefaultParagraphFont"/>
-    <w:link w:val="Heading2"/>
+  <w:style w:type="character" w:customStyle="1" w:styleId="Titre2Car">
+    <w:name w:val="Titre 2 Car"/>
+    <w:basedOn w:val="Policepardfaut"/>
+    <w:link w:val="Titre2"/>
     <w:uiPriority w:val="9"/>
     <w:rsid w:val="003C4EE6"/>
     <w:rPr>
@@ -9369,9 +9621,9 @@
       <w:szCs w:val="26"/>
     </w:rPr>
   </w:style>
-  <w:style w:type="paragraph" w:styleId="TOCHeading">
+  <w:style w:type="paragraph" w:styleId="En-ttedetabledesmatires">
     <w:name w:val="TOC Heading"/>
-    <w:basedOn w:val="Heading1"/>
+    <w:basedOn w:val="Titre1"/>
     <w:next w:val="Normal"/>
     <w:uiPriority w:val="39"/>
     <w:unhideWhenUsed/>
@@ -9384,7 +9636,7 @@
       <w:lang w:val="en-US"/>
     </w:rPr>
   </w:style>
-  <w:style w:type="paragraph" w:styleId="TOC1">
+  <w:style w:type="paragraph" w:styleId="TM1">
     <w:name w:val="toc 1"/>
     <w:basedOn w:val="Normal"/>
     <w:next w:val="Normal"/>
@@ -9407,9 +9659,9 @@
       <w:lang w:val="en-US"/>
     </w:rPr>
   </w:style>
-  <w:style w:type="character" w:styleId="Hyperlink">
+  <w:style w:type="character" w:styleId="Lienhypertexte">
     <w:name w:val="Hyperlink"/>
-    <w:basedOn w:val="DefaultParagraphFont"/>
+    <w:basedOn w:val="Policepardfaut"/>
     <w:uiPriority w:val="99"/>
     <w:unhideWhenUsed/>
     <w:rsid w:val="00E961CF"/>
@@ -9418,7 +9670,7 @@
       <w:u w:val="single"/>
     </w:rPr>
   </w:style>
-  <w:style w:type="paragraph" w:styleId="ListParagraph">
+  <w:style w:type="paragraph" w:styleId="Paragraphedeliste">
     <w:name w:val="List Paragraph"/>
     <w:basedOn w:val="Normal"/>
     <w:uiPriority w:val="34"/>
@@ -9429,7 +9681,7 @@
       <w:contextualSpacing/>
     </w:pPr>
   </w:style>
-  <w:style w:type="paragraph" w:styleId="TOC2">
+  <w:style w:type="paragraph" w:styleId="TM2">
     <w:name w:val="toc 2"/>
     <w:basedOn w:val="Normal"/>
     <w:next w:val="Normal"/>
@@ -9442,7 +9694,7 @@
       <w:ind w:left="220"/>
     </w:pPr>
   </w:style>
-  <w:style w:type="paragraph" w:styleId="TOC3">
+  <w:style w:type="paragraph" w:styleId="TM3">
     <w:name w:val="toc 3"/>
     <w:basedOn w:val="Normal"/>
     <w:next w:val="Normal"/>
@@ -9459,9 +9711,9 @@
       <w:lang w:val="en-US"/>
     </w:rPr>
   </w:style>
-  <w:style w:type="character" w:styleId="Strong">
+  <w:style w:type="character" w:styleId="lev">
     <w:name w:val="Strong"/>
-    <w:basedOn w:val="DefaultParagraphFont"/>
+    <w:basedOn w:val="Policepardfaut"/>
     <w:uiPriority w:val="22"/>
     <w:qFormat/>
     <w:rsid w:val="003C4EE6"/>
@@ -9470,9 +9722,9 @@
       <w:bCs/>
     </w:rPr>
   </w:style>
-  <w:style w:type="paragraph" w:styleId="NoSpacing">
+  <w:style w:type="paragraph" w:styleId="Sansinterligne">
     <w:name w:val="No Spacing"/>
-    <w:link w:val="NoSpacingChar"/>
+    <w:link w:val="SansinterligneCar"/>
     <w:uiPriority w:val="1"/>
     <w:qFormat/>
     <w:rsid w:val="00A43C13"/>
@@ -9484,10 +9736,10 @@
       <w:lang w:val="en-US"/>
     </w:rPr>
   </w:style>
-  <w:style w:type="character" w:customStyle="1" w:styleId="NoSpacingChar">
-    <w:name w:val="No Spacing Char"/>
-    <w:basedOn w:val="DefaultParagraphFont"/>
-    <w:link w:val="NoSpacing"/>
+  <w:style w:type="character" w:customStyle="1" w:styleId="SansinterligneCar">
+    <w:name w:val="Sans interligne Car"/>
+    <w:basedOn w:val="Policepardfaut"/>
+    <w:link w:val="Sansinterligne"/>
     <w:uiPriority w:val="1"/>
     <w:rsid w:val="00A43C13"/>
     <w:rPr>
@@ -9495,10 +9747,10 @@
       <w:lang w:val="en-US"/>
     </w:rPr>
   </w:style>
-  <w:style w:type="character" w:customStyle="1" w:styleId="Heading3Char">
-    <w:name w:val="Heading 3 Char"/>
-    <w:basedOn w:val="DefaultParagraphFont"/>
-    <w:link w:val="Heading3"/>
+  <w:style w:type="character" w:customStyle="1" w:styleId="Titre3Car">
+    <w:name w:val="Titre 3 Car"/>
+    <w:basedOn w:val="Policepardfaut"/>
+    <w:link w:val="Titre3"/>
     <w:uiPriority w:val="9"/>
     <w:rsid w:val="00632649"/>
     <w:rPr>
@@ -9509,9 +9761,9 @@
       <w:lang w:val="en-US"/>
     </w:rPr>
   </w:style>
-  <w:style w:type="table" w:styleId="TableGrid">
+  <w:style w:type="table" w:styleId="Grilledutableau">
     <w:name w:val="Table Grid"/>
-    <w:basedOn w:val="TableNormal"/>
+    <w:basedOn w:val="TableauNormal"/>
     <w:uiPriority w:val="39"/>
     <w:rsid w:val="00BA16CD"/>
     <w:pPr>
@@ -9528,10 +9780,10 @@
       </w:tblBorders>
     </w:tblPr>
   </w:style>
-  <w:style w:type="paragraph" w:styleId="Header">
+  <w:style w:type="paragraph" w:styleId="En-tte">
     <w:name w:val="header"/>
     <w:basedOn w:val="Normal"/>
-    <w:link w:val="HeaderChar"/>
+    <w:link w:val="En-tteCar"/>
     <w:uiPriority w:val="99"/>
     <w:unhideWhenUsed/>
     <w:rsid w:val="00876566"/>
@@ -9543,20 +9795,20 @@
       <w:spacing w:after="0" w:line="240" w:lineRule="auto"/>
     </w:pPr>
   </w:style>
-  <w:style w:type="character" w:customStyle="1" w:styleId="HeaderChar">
-    <w:name w:val="Header Char"/>
-    <w:basedOn w:val="DefaultParagraphFont"/>
-    <w:link w:val="Header"/>
+  <w:style w:type="character" w:customStyle="1" w:styleId="En-tteCar">
+    <w:name w:val="En-tête Car"/>
+    <w:basedOn w:val="Policepardfaut"/>
+    <w:link w:val="En-tte"/>
     <w:uiPriority w:val="99"/>
     <w:rsid w:val="00876566"/>
     <w:rPr>
       <w:rFonts w:ascii="Times New Roman" w:hAnsi="Times New Roman"/>
     </w:rPr>
   </w:style>
-  <w:style w:type="paragraph" w:styleId="Footer">
+  <w:style w:type="paragraph" w:styleId="Pieddepage">
     <w:name w:val="footer"/>
     <w:basedOn w:val="Normal"/>
-    <w:link w:val="FooterChar"/>
+    <w:link w:val="PieddepageCar"/>
     <w:uiPriority w:val="99"/>
     <w:unhideWhenUsed/>
     <w:rsid w:val="00876566"/>
@@ -9568,10 +9820,10 @@
       <w:spacing w:after="0" w:line="240" w:lineRule="auto"/>
     </w:pPr>
   </w:style>
-  <w:style w:type="character" w:customStyle="1" w:styleId="FooterChar">
-    <w:name w:val="Footer Char"/>
-    <w:basedOn w:val="DefaultParagraphFont"/>
-    <w:link w:val="Footer"/>
+  <w:style w:type="character" w:customStyle="1" w:styleId="PieddepageCar">
+    <w:name w:val="Pied de page Car"/>
+    <w:basedOn w:val="Policepardfaut"/>
+    <w:link w:val="Pieddepage"/>
     <w:uiPriority w:val="99"/>
     <w:rsid w:val="00876566"/>
     <w:rPr>
@@ -9747,6 +9999,13 @@
     <w:pitch w:val="variable"/>
     <w:sig w:usb0="E4002EFF" w:usb1="C000247B" w:usb2="00000009" w:usb3="00000000" w:csb0="000001FF" w:csb1="00000000"/>
   </w:font>
+  <w:font w:name="Arial">
+    <w:panose1 w:val="020B0604020202020204"/>
+    <w:charset w:val="00"/>
+    <w:family w:val="swiss"/>
+    <w:pitch w:val="variable"/>
+    <w:sig w:usb0="E0002EFF" w:usb1="C000785B" w:usb2="00000009" w:usb3="00000000" w:csb0="000001FF" w:csb1="00000000"/>
+  </w:font>
   <w:font w:name="Calibri Light">
     <w:panose1 w:val="020F0302020204030204"/>
     <w:charset w:val="00"/>
@@ -9775,6 +10034,7 @@
   <w:rsids>
     <w:rsidRoot w:val="00B906A1"/>
     <w:rsid w:val="004F2A84"/>
+    <w:rsid w:val="00734AB4"/>
     <w:rsid w:val="00804BE0"/>
     <w:rsid w:val="008C43EE"/>
     <w:rsid w:val="00A04577"/>
@@ -9794,10 +10054,10 @@
     <m:intLim m:val="subSup"/>
     <m:naryLim m:val="undOvr"/>
   </m:mathPr>
-  <w:themeFontLang w:val="fr-FR"/>
+  <w:themeFontLang w:val="fr-FR" w:bidi="ar-SA"/>
   <w:clrSchemeMapping w:bg1="light1" w:t1="dark1" w:bg2="light2" w:t2="dark2" w:accent1="accent1" w:accent2="accent2" w:accent3="accent3" w:accent4="accent4" w:accent5="accent5" w:accent6="accent6" w:hyperlink="hyperlink" w:followedHyperlink="followedHyperlink"/>
-  <w:decimalSymbol w:val="."/>
-  <w:listSeparator w:val=","/>
+  <w:decimalSymbol w:val=","/>
+  <w:listSeparator w:val=";"/>
   <w15:chartTrackingRefBased/>
 </w:settings>
 </file>
@@ -10201,13 +10461,13 @@
     <w:name w:val="Normal"/>
     <w:qFormat/>
   </w:style>
-  <w:style w:type="character" w:default="1" w:styleId="DefaultParagraphFont">
+  <w:style w:type="character" w:default="1" w:styleId="Policepardfaut">
     <w:name w:val="Default Paragraph Font"/>
     <w:uiPriority w:val="1"/>
     <w:semiHidden/>
     <w:unhideWhenUsed/>
   </w:style>
-  <w:style w:type="table" w:default="1" w:styleId="TableNormal">
+  <w:style w:type="table" w:default="1" w:styleId="TableauNormal">
     <w:name w:val="Normal Table"/>
     <w:uiPriority w:val="99"/>
     <w:semiHidden/>
@@ -10222,7 +10482,7 @@
       </w:tblCellMar>
     </w:tblPr>
   </w:style>
-  <w:style w:type="numbering" w:default="1" w:styleId="NoList">
+  <w:style w:type="numbering" w:default="1" w:styleId="Aucuneliste">
     <w:name w:val="No List"/>
     <w:uiPriority w:val="99"/>
     <w:semiHidden/>

</xml_diff>